<commit_message>
Atualização com o nome do Lucas
</commit_message>
<xml_diff>
--- a/docs/SpaceXDescricaoResumida.docx
+++ b/docs/SpaceXDescricaoResumida.docx
@@ -10,272 +10,295 @@
           <w:szCs w:val="72"/>
         </w:rPr>
       </w:pPr>
+      <w:r>
+        <w:rPr>
+          <w:sz w:val="72"/>
+          <w:szCs w:val="72"/>
+        </w:rPr>
+        <w:t xml:space="preserve">Space X </w:t>
+      </w:r>
+    </w:p>
+    <w:p>
+      <w:pPr>
+        <w:spacing w:after="60"/>
+        <w:jc w:val="center"/>
+        <w:rPr>
+          <w:sz w:val="36"/>
+          <w:szCs w:val="36"/>
+        </w:rPr>
+      </w:pPr>
+      <w:proofErr w:type="spellStart"/>
+      <w:r>
+        <w:rPr>
+          <w:sz w:val="36"/>
+          <w:szCs w:val="36"/>
+        </w:rPr>
+        <w:t>space</w:t>
+      </w:r>
+      <w:proofErr w:type="spellEnd"/>
+      <w:r>
+        <w:rPr>
+          <w:sz w:val="36"/>
+          <w:szCs w:val="36"/>
+        </w:rPr>
+        <w:t xml:space="preserve"> </w:t>
+      </w:r>
+      <w:proofErr w:type="spellStart"/>
+      <w:r>
+        <w:rPr>
+          <w:sz w:val="36"/>
+          <w:szCs w:val="36"/>
+        </w:rPr>
+        <w:t>shooter</w:t>
+      </w:r>
+      <w:proofErr w:type="spellEnd"/>
+      <w:r>
+        <w:rPr>
+          <w:sz w:val="36"/>
+          <w:szCs w:val="36"/>
+        </w:rPr>
+        <w:t xml:space="preserve"> 2D</w:t>
+      </w:r>
+    </w:p>
+    <w:p>
+      <w:pPr>
+        <w:jc w:val="center"/>
+      </w:pPr>
+    </w:p>
+    <w:p>
+      <w:pPr>
+        <w:jc w:val="center"/>
+      </w:pPr>
+    </w:p>
+    <w:p>
+      <w:pPr>
+        <w:jc w:val="center"/>
+      </w:pPr>
+    </w:p>
+    <w:p>
+      <w:pPr>
+        <w:jc w:val="center"/>
+        <w:rPr>
+          <w:sz w:val="36"/>
+          <w:szCs w:val="36"/>
+        </w:rPr>
+      </w:pPr>
+      <w:r>
+        <w:rPr>
+          <w:sz w:val="36"/>
+          <w:szCs w:val="36"/>
+        </w:rPr>
+        <w:t>Faculdade Impacta</w:t>
+      </w:r>
+    </w:p>
+    <w:p>
+      <w:pPr>
+        <w:jc w:val="center"/>
+        <w:rPr>
+          <w:sz w:val="36"/>
+          <w:szCs w:val="36"/>
+        </w:rPr>
+      </w:pPr>
+    </w:p>
+    <w:p>
+      <w:pPr>
+        <w:jc w:val="center"/>
+        <w:rPr>
+          <w:sz w:val="36"/>
+          <w:szCs w:val="36"/>
+        </w:rPr>
+      </w:pPr>
+      <w:r>
+        <w:rPr>
+          <w:sz w:val="36"/>
+          <w:szCs w:val="36"/>
+        </w:rPr>
+        <w:t xml:space="preserve">Atividade Continua de </w:t>
+      </w:r>
+      <w:r>
+        <w:rPr>
+          <w:sz w:val="36"/>
+          <w:szCs w:val="36"/>
+        </w:rPr>
+        <w:t>Programação para Jogos Digitais I</w:t>
+      </w:r>
+    </w:p>
+    <w:p>
+      <w:pPr>
+        <w:jc w:val="center"/>
+      </w:pPr>
+    </w:p>
+    <w:p>
+      <w:pPr>
+        <w:jc w:val="center"/>
+      </w:pPr>
+    </w:p>
+    <w:p>
+      <w:pPr>
+        <w:jc w:val="center"/>
+      </w:pPr>
+    </w:p>
+    <w:p>
+      <w:pPr>
+        <w:jc w:val="center"/>
+        <w:rPr>
+          <w:sz w:val="36"/>
+          <w:szCs w:val="36"/>
+        </w:rPr>
+      </w:pPr>
+      <w:r>
+        <w:rPr>
+          <w:sz w:val="36"/>
+          <w:szCs w:val="36"/>
+        </w:rPr>
+        <w:t>Integrantes:</w:t>
+      </w:r>
+    </w:p>
+    <w:p>
+      <w:pPr>
+        <w:jc w:val="center"/>
+        <w:rPr>
+          <w:sz w:val="28"/>
+          <w:szCs w:val="28"/>
+        </w:rPr>
+      </w:pPr>
+      <w:r>
+        <w:rPr>
+          <w:sz w:val="28"/>
+          <w:szCs w:val="28"/>
+        </w:rPr>
+        <w:t>Ricardo Alves Da Silva</w:t>
+      </w:r>
+    </w:p>
+    <w:p>
+      <w:pPr>
+        <w:jc w:val="center"/>
+        <w:rPr>
+          <w:sz w:val="28"/>
+          <w:szCs w:val="28"/>
+        </w:rPr>
+      </w:pPr>
+      <w:r>
+        <w:rPr>
+          <w:sz w:val="28"/>
+          <w:szCs w:val="28"/>
+        </w:rPr>
+        <w:t>RA: 1802191</w:t>
+      </w:r>
+    </w:p>
+    <w:p>
+      <w:pPr>
+        <w:jc w:val="center"/>
+        <w:rPr>
+          <w:sz w:val="28"/>
+          <w:szCs w:val="28"/>
+        </w:rPr>
+      </w:pPr>
+    </w:p>
+    <w:p>
+      <w:pPr>
+        <w:jc w:val="center"/>
+        <w:rPr>
+          <w:sz w:val="28"/>
+          <w:szCs w:val="28"/>
+        </w:rPr>
+      </w:pPr>
+      <w:r>
+        <w:rPr>
+          <w:sz w:val="28"/>
+          <w:szCs w:val="28"/>
+        </w:rPr>
+        <w:t xml:space="preserve">Thales </w:t>
+      </w:r>
+      <w:r>
+        <w:rPr>
+          <w:sz w:val="28"/>
+          <w:szCs w:val="28"/>
+        </w:rPr>
+        <w:t xml:space="preserve">Freitas De Camargo </w:t>
+      </w:r>
+    </w:p>
+    <w:p>
+      <w:pPr>
+        <w:jc w:val="center"/>
+        <w:rPr>
+          <w:sz w:val="28"/>
+          <w:szCs w:val="28"/>
+        </w:rPr>
+      </w:pPr>
+      <w:r>
+        <w:rPr>
+          <w:sz w:val="28"/>
+          <w:szCs w:val="28"/>
+        </w:rPr>
+        <w:t>RA: 1801540</w:t>
+      </w:r>
+    </w:p>
+    <w:p>
+      <w:pPr>
+        <w:jc w:val="center"/>
+        <w:rPr>
+          <w:sz w:val="28"/>
+          <w:szCs w:val="28"/>
+        </w:rPr>
+      </w:pPr>
+    </w:p>
+    <w:p>
+      <w:pPr>
+        <w:jc w:val="center"/>
+        <w:rPr>
+          <w:sz w:val="28"/>
+          <w:szCs w:val="28"/>
+        </w:rPr>
+      </w:pPr>
+      <w:r>
+        <w:rPr>
+          <w:sz w:val="28"/>
+          <w:szCs w:val="28"/>
+        </w:rPr>
+        <w:t xml:space="preserve">Lucas </w:t>
+      </w:r>
+      <w:r>
+        <w:rPr>
+          <w:sz w:val="28"/>
+          <w:szCs w:val="28"/>
+        </w:rPr>
+        <w:t xml:space="preserve">Soares De Souza </w:t>
+      </w:r>
+      <w:proofErr w:type="spellStart"/>
+      <w:r>
+        <w:rPr>
+          <w:sz w:val="28"/>
+          <w:szCs w:val="28"/>
+        </w:rPr>
+        <w:t>Amorin</w:t>
+      </w:r>
+      <w:proofErr w:type="spellEnd"/>
+    </w:p>
+    <w:p>
+      <w:pPr>
+        <w:jc w:val="center"/>
+        <w:rPr>
+          <w:sz w:val="28"/>
+          <w:szCs w:val="28"/>
+        </w:rPr>
+      </w:pPr>
+      <w:r>
+        <w:rPr>
+          <w:sz w:val="28"/>
+          <w:szCs w:val="28"/>
+        </w:rPr>
+        <w:t>RA:</w:t>
+      </w:r>
+      <w:r>
+        <w:rPr>
+          <w:sz w:val="28"/>
+          <w:szCs w:val="28"/>
+        </w:rPr>
+        <w:t xml:space="preserve"> 1801960</w:t>
+      </w:r>
       <w:bookmarkStart w:id="0" w:name="_GoBack"/>
       <w:bookmarkEnd w:id="0"/>
-      <w:r>
-        <w:rPr>
-          <w:sz w:val="72"/>
-          <w:szCs w:val="72"/>
-        </w:rPr>
-        <w:t xml:space="preserve">Space X </w:t>
-      </w:r>
-    </w:p>
-    <w:p>
-      <w:pPr>
-        <w:spacing w:after="60"/>
-        <w:jc w:val="center"/>
-        <w:rPr>
-          <w:sz w:val="36"/>
-          <w:szCs w:val="36"/>
-        </w:rPr>
-      </w:pPr>
-      <w:proofErr w:type="spellStart"/>
-      <w:r>
-        <w:rPr>
-          <w:sz w:val="36"/>
-          <w:szCs w:val="36"/>
-        </w:rPr>
-        <w:t>space</w:t>
-      </w:r>
-      <w:proofErr w:type="spellEnd"/>
-      <w:r>
-        <w:rPr>
-          <w:sz w:val="36"/>
-          <w:szCs w:val="36"/>
-        </w:rPr>
-        <w:t xml:space="preserve"> </w:t>
-      </w:r>
-      <w:proofErr w:type="spellStart"/>
-      <w:r>
-        <w:rPr>
-          <w:sz w:val="36"/>
-          <w:szCs w:val="36"/>
-        </w:rPr>
-        <w:t>shooter</w:t>
-      </w:r>
-      <w:proofErr w:type="spellEnd"/>
-      <w:r>
-        <w:rPr>
-          <w:sz w:val="36"/>
-          <w:szCs w:val="36"/>
-        </w:rPr>
-        <w:t xml:space="preserve"> 2D</w:t>
-      </w:r>
-    </w:p>
-    <w:p>
-      <w:pPr>
-        <w:jc w:val="center"/>
-      </w:pPr>
-    </w:p>
-    <w:p>
-      <w:pPr>
-        <w:jc w:val="center"/>
-      </w:pPr>
-    </w:p>
-    <w:p>
-      <w:pPr>
-        <w:jc w:val="center"/>
-      </w:pPr>
-    </w:p>
-    <w:p>
-      <w:pPr>
-        <w:jc w:val="center"/>
-        <w:rPr>
-          <w:sz w:val="36"/>
-          <w:szCs w:val="36"/>
-        </w:rPr>
-      </w:pPr>
-      <w:r>
-        <w:rPr>
-          <w:sz w:val="36"/>
-          <w:szCs w:val="36"/>
-        </w:rPr>
-        <w:t>Faculdade Impacta</w:t>
-      </w:r>
-    </w:p>
-    <w:p>
-      <w:pPr>
-        <w:jc w:val="center"/>
-        <w:rPr>
-          <w:sz w:val="36"/>
-          <w:szCs w:val="36"/>
-        </w:rPr>
-      </w:pPr>
-    </w:p>
-    <w:p>
-      <w:pPr>
-        <w:jc w:val="center"/>
-        <w:rPr>
-          <w:sz w:val="36"/>
-          <w:szCs w:val="36"/>
-        </w:rPr>
-      </w:pPr>
-      <w:r>
-        <w:rPr>
-          <w:sz w:val="36"/>
-          <w:szCs w:val="36"/>
-        </w:rPr>
-        <w:t xml:space="preserve">Atividade Continua de </w:t>
-      </w:r>
-      <w:r>
-        <w:rPr>
-          <w:sz w:val="36"/>
-          <w:szCs w:val="36"/>
-        </w:rPr>
-        <w:t>Programação para Jogos Digitais I</w:t>
-      </w:r>
-    </w:p>
-    <w:p>
-      <w:pPr>
-        <w:jc w:val="center"/>
-      </w:pPr>
-    </w:p>
-    <w:p>
-      <w:pPr>
-        <w:jc w:val="center"/>
-      </w:pPr>
-    </w:p>
-    <w:p>
-      <w:pPr>
-        <w:jc w:val="center"/>
-      </w:pPr>
-    </w:p>
-    <w:p>
-      <w:pPr>
-        <w:jc w:val="center"/>
-        <w:rPr>
-          <w:sz w:val="36"/>
-          <w:szCs w:val="36"/>
-        </w:rPr>
-      </w:pPr>
-      <w:r>
-        <w:rPr>
-          <w:sz w:val="36"/>
-          <w:szCs w:val="36"/>
-        </w:rPr>
-        <w:t>Integrantes:</w:t>
-      </w:r>
-    </w:p>
-    <w:p>
-      <w:pPr>
-        <w:jc w:val="center"/>
-        <w:rPr>
-          <w:sz w:val="28"/>
-          <w:szCs w:val="28"/>
-        </w:rPr>
-      </w:pPr>
-      <w:r>
-        <w:rPr>
-          <w:sz w:val="28"/>
-          <w:szCs w:val="28"/>
-        </w:rPr>
-        <w:t>Ricardo Alves Da Silva</w:t>
-      </w:r>
-    </w:p>
-    <w:p>
-      <w:pPr>
-        <w:jc w:val="center"/>
-        <w:rPr>
-          <w:sz w:val="28"/>
-          <w:szCs w:val="28"/>
-        </w:rPr>
-      </w:pPr>
-      <w:r>
-        <w:rPr>
-          <w:sz w:val="28"/>
-          <w:szCs w:val="28"/>
-        </w:rPr>
-        <w:t>RA: 1802191</w:t>
-      </w:r>
-    </w:p>
-    <w:p>
-      <w:pPr>
-        <w:jc w:val="center"/>
-        <w:rPr>
-          <w:sz w:val="28"/>
-          <w:szCs w:val="28"/>
-        </w:rPr>
-      </w:pPr>
-    </w:p>
-    <w:p>
-      <w:pPr>
-        <w:jc w:val="center"/>
-        <w:rPr>
-          <w:sz w:val="28"/>
-          <w:szCs w:val="28"/>
-        </w:rPr>
-      </w:pPr>
-      <w:r>
-        <w:rPr>
-          <w:sz w:val="28"/>
-          <w:szCs w:val="28"/>
-        </w:rPr>
-        <w:t xml:space="preserve">Thales </w:t>
-      </w:r>
-      <w:r>
-        <w:rPr>
-          <w:sz w:val="28"/>
-          <w:szCs w:val="28"/>
-        </w:rPr>
-        <w:t xml:space="preserve">Freitas De Camargo </w:t>
-      </w:r>
-    </w:p>
-    <w:p>
-      <w:pPr>
-        <w:jc w:val="center"/>
-        <w:rPr>
-          <w:sz w:val="28"/>
-          <w:szCs w:val="28"/>
-        </w:rPr>
-      </w:pPr>
-      <w:r>
-        <w:rPr>
-          <w:sz w:val="28"/>
-          <w:szCs w:val="28"/>
-        </w:rPr>
-        <w:t>RA: 1801540</w:t>
-      </w:r>
-    </w:p>
-    <w:p>
-      <w:pPr>
-        <w:jc w:val="center"/>
-        <w:rPr>
-          <w:sz w:val="28"/>
-          <w:szCs w:val="28"/>
-        </w:rPr>
-      </w:pPr>
-    </w:p>
-    <w:p>
-      <w:pPr>
-        <w:jc w:val="center"/>
-        <w:rPr>
-          <w:sz w:val="28"/>
-          <w:szCs w:val="28"/>
-        </w:rPr>
-      </w:pPr>
-      <w:r>
-        <w:rPr>
-          <w:sz w:val="28"/>
-          <w:szCs w:val="28"/>
-        </w:rPr>
-        <w:t>Lucas Silva E Silva</w:t>
-      </w:r>
-    </w:p>
-    <w:p>
-      <w:pPr>
-        <w:jc w:val="center"/>
-        <w:rPr>
-          <w:sz w:val="28"/>
-          <w:szCs w:val="28"/>
-        </w:rPr>
-      </w:pPr>
-      <w:r>
-        <w:rPr>
-          <w:sz w:val="28"/>
-          <w:szCs w:val="28"/>
-        </w:rPr>
-        <w:t>RA:</w:t>
-      </w:r>
     </w:p>
     <w:p>
       <w:pPr>

</xml_diff>